<commit_message>
analisi fattibilità documento word
</commit_message>
<xml_diff>
--- a/Requisiti/Consegna/analisi_fattibilità.docx
+++ b/Requisiti/Consegna/analisi_fattibilità.docx
@@ -72,8 +72,288 @@
         </w:rPr>
         <w:t>Paone Angelo</w:t>
       </w:r>
+    </w:p>
+    <w:p>
+      <w:pPr>
+        <w:rPr>
+          <w:rFonts w:ascii="Times New Roman" w:hAnsi="Times New Roman" w:cs="Times New Roman"/>
+          <w:sz w:val="24"/>
+          <w:szCs w:val="24"/>
+        </w:rPr>
+      </w:pPr>
+      <w:r>
+        <w:rPr>
+          <w:rFonts w:ascii="Times New Roman" w:hAnsi="Times New Roman" w:cs="Times New Roman"/>
+          <w:sz w:val="24"/>
+          <w:szCs w:val="24"/>
+        </w:rPr>
+        <w:t>TRACCIA:</w:t>
+      </w:r>
+    </w:p>
+    <w:p>
+      <w:pPr>
+        <w:spacing w:after="0" w:line="240" w:lineRule="auto"/>
+        <w:rPr>
+          <w:rFonts w:ascii="Times New Roman" w:eastAsia="Times New Roman" w:hAnsi="Times New Roman" w:cs="Times New Roman"/>
+          <w:sz w:val="24"/>
+          <w:szCs w:val="24"/>
+          <w:lang w:eastAsia="it-IT"/>
+        </w:rPr>
+      </w:pPr>
+      <w:r>
+        <w:rPr>
+          <w:rFonts w:ascii="Times New Roman" w:eastAsia="Times New Roman" w:hAnsi="Times New Roman" w:cs="Times New Roman"/>
+          <w:color w:val="000000"/>
+          <w:lang w:eastAsia="it-IT"/>
+        </w:rPr>
+        <w:t xml:space="preserve">Realizzare un sistema per il </w:t>
+      </w:r>
+      <w:r>
+        <w:rPr>
+          <w:rFonts w:ascii="Times New Roman" w:eastAsia="Times New Roman" w:hAnsi="Times New Roman" w:cs="Times New Roman"/>
+          <w:b/>
+          <w:bCs/>
+          <w:color w:val="000000"/>
+          <w:lang w:eastAsia="it-IT"/>
+        </w:rPr>
+        <w:t>monitoraggio e il controllo integrato del traffico cittadino</w:t>
+      </w:r>
+      <w:r>
+        <w:rPr>
+          <w:rFonts w:ascii="Times New Roman" w:eastAsia="Times New Roman" w:hAnsi="Times New Roman" w:cs="Times New Roman"/>
+          <w:color w:val="000000"/>
+          <w:lang w:eastAsia="it-IT"/>
+        </w:rPr>
+        <w:t xml:space="preserve">, composto dai seguenti </w:t>
+      </w:r>
+      <w:proofErr w:type="gramStart"/>
+      <w:r>
+        <w:rPr>
+          <w:rFonts w:ascii="Times New Roman" w:eastAsia="Times New Roman" w:hAnsi="Times New Roman" w:cs="Times New Roman"/>
+          <w:color w:val="000000"/>
+          <w:lang w:eastAsia="it-IT"/>
+        </w:rPr>
+        <w:t>sotto-sistemi</w:t>
+      </w:r>
+      <w:proofErr w:type="gramEnd"/>
+      <w:r>
+        <w:rPr>
+          <w:rFonts w:ascii="Times New Roman" w:eastAsia="Times New Roman" w:hAnsi="Times New Roman" w:cs="Times New Roman"/>
+          <w:color w:val="000000"/>
+          <w:lang w:eastAsia="it-IT"/>
+        </w:rPr>
+        <w:t xml:space="preserve"> che operano in modo distribuito:</w:t>
+      </w:r>
+    </w:p>
+    <w:p>
+      <w:pPr>
+        <w:spacing w:after="0" w:line="240" w:lineRule="auto"/>
+        <w:ind w:left="540"/>
+        <w:rPr>
+          <w:rFonts w:ascii="Times New Roman" w:eastAsia="Times New Roman" w:hAnsi="Times New Roman" w:cs="Times New Roman"/>
+          <w:sz w:val="24"/>
+          <w:szCs w:val="24"/>
+          <w:lang w:eastAsia="it-IT"/>
+        </w:rPr>
+      </w:pPr>
+      <w:r>
+        <w:rPr>
+          <w:rFonts w:ascii="Times New Roman" w:eastAsia="Times New Roman" w:hAnsi="Times New Roman" w:cs="Times New Roman"/>
+          <w:color w:val="000000"/>
+          <w:lang w:eastAsia="it-IT"/>
+        </w:rPr>
+        <w:t xml:space="preserve"> </w:t>
+      </w:r>
+    </w:p>
+    <w:p>
+      <w:pPr>
+        <w:spacing w:after="0" w:line="240" w:lineRule="auto"/>
+        <w:ind w:left="540"/>
+        <w:rPr>
+          <w:rFonts w:ascii="Times New Roman" w:eastAsia="Times New Roman" w:hAnsi="Times New Roman" w:cs="Times New Roman"/>
+          <w:sz w:val="24"/>
+          <w:szCs w:val="24"/>
+          <w:lang w:eastAsia="it-IT"/>
+        </w:rPr>
+      </w:pPr>
+      <w:r>
+        <w:rPr>
+          <w:rFonts w:ascii="Times New Roman" w:eastAsia="Times New Roman" w:hAnsi="Times New Roman" w:cs="Times New Roman"/>
+          <w:color w:val="000000"/>
+          <w:lang w:eastAsia="it-IT"/>
+        </w:rPr>
+        <w:t>-       </w:t>
+      </w:r>
+      <w:r>
+        <w:rPr>
+          <w:rFonts w:ascii="Times New Roman" w:eastAsia="Times New Roman" w:hAnsi="Times New Roman" w:cs="Times New Roman"/>
+          <w:b/>
+          <w:bCs/>
+          <w:color w:val="000000"/>
+          <w:lang w:eastAsia="it-IT"/>
+        </w:rPr>
+        <w:t>Sistema centrale:</w:t>
+      </w:r>
+      <w:r>
+        <w:rPr>
+          <w:rFonts w:ascii="Times New Roman" w:eastAsia="Times New Roman" w:hAnsi="Times New Roman" w:cs="Times New Roman"/>
+          <w:color w:val="000000"/>
+          <w:lang w:eastAsia="it-IT"/>
+        </w:rPr>
+        <w:t xml:space="preserve"> incaricato di memorizzare tutte le informazioni di stato, inviare notifiche a sistemi esterni in caso di specifici eventi, mostrare lo stato dell’intero sistema e sottosistemi. Il sistema quindi include una interfaccia utente che consente di esplorare le varie informazioni attuali. </w:t>
+      </w:r>
+      <w:r>
+        <w:rPr>
+          <w:rFonts w:ascii="Times New Roman" w:eastAsia="Times New Roman" w:hAnsi="Times New Roman" w:cs="Times New Roman"/>
+          <w:color w:val="000000"/>
+          <w:lang w:eastAsia="it-IT"/>
+        </w:rPr>
+        <w:br/>
+      </w:r>
+      <w:r>
+        <w:rPr>
+          <w:rFonts w:ascii="Times New Roman" w:eastAsia="Times New Roman" w:hAnsi="Times New Roman" w:cs="Times New Roman"/>
+          <w:b/>
+          <w:bCs/>
+          <w:color w:val="000000"/>
+          <w:lang w:eastAsia="it-IT"/>
+        </w:rPr>
+        <w:t>Opzionale</w:t>
+      </w:r>
+      <w:r>
+        <w:rPr>
+          <w:rFonts w:ascii="Times New Roman" w:eastAsia="Times New Roman" w:hAnsi="Times New Roman" w:cs="Times New Roman"/>
+          <w:color w:val="000000"/>
+          <w:lang w:eastAsia="it-IT"/>
+        </w:rPr>
+        <w:t>: è possibile decidere di mostrare i dati anche in un qualche tipo di forma grafica (diagrammi, mappe. ecc.).</w:t>
+      </w:r>
+    </w:p>
+    <w:p>
+      <w:pPr>
+        <w:spacing w:after="0" w:line="240" w:lineRule="auto"/>
+        <w:rPr>
+          <w:rFonts w:ascii="Times New Roman" w:eastAsia="Times New Roman" w:hAnsi="Times New Roman" w:cs="Times New Roman"/>
+          <w:sz w:val="24"/>
+          <w:szCs w:val="24"/>
+          <w:lang w:eastAsia="it-IT"/>
+        </w:rPr>
+      </w:pPr>
+    </w:p>
+    <w:p>
+      <w:pPr>
+        <w:spacing w:after="0" w:line="240" w:lineRule="auto"/>
+        <w:ind w:left="540"/>
+        <w:rPr>
+          <w:rFonts w:ascii="Times New Roman" w:eastAsia="Times New Roman" w:hAnsi="Times New Roman" w:cs="Times New Roman"/>
+          <w:sz w:val="24"/>
+          <w:szCs w:val="24"/>
+          <w:lang w:eastAsia="it-IT"/>
+        </w:rPr>
+      </w:pPr>
+      <w:r>
+        <w:rPr>
+          <w:rFonts w:ascii="Times New Roman" w:eastAsia="Times New Roman" w:hAnsi="Times New Roman" w:cs="Times New Roman"/>
+          <w:color w:val="000000"/>
+          <w:lang w:eastAsia="it-IT"/>
+        </w:rPr>
+        <w:t>-       </w:t>
+      </w:r>
+      <w:r>
+        <w:rPr>
+          <w:rFonts w:ascii="Times New Roman" w:eastAsia="Times New Roman" w:hAnsi="Times New Roman" w:cs="Times New Roman"/>
+          <w:b/>
+          <w:bCs/>
+          <w:color w:val="000000"/>
+          <w:lang w:eastAsia="it-IT"/>
+        </w:rPr>
+        <w:t>Centraline stradali:</w:t>
+      </w:r>
+      <w:r>
+        <w:rPr>
+          <w:rFonts w:ascii="Times New Roman" w:eastAsia="Times New Roman" w:hAnsi="Times New Roman" w:cs="Times New Roman"/>
+          <w:color w:val="000000"/>
+          <w:lang w:eastAsia="it-IT"/>
+        </w:rPr>
+        <w:t xml:space="preserve"> incaricate di monitorare il flusso di traffico del segmento stradale in cui collocate e inviarlo al sistema centrale con periodicità proporzionale all’ammontare di traffico</w:t>
+      </w:r>
+      <w:r>
+        <w:rPr>
+          <w:rFonts w:ascii="Times New Roman" w:eastAsia="Times New Roman" w:hAnsi="Times New Roman" w:cs="Times New Roman"/>
+          <w:color w:val="000000"/>
+          <w:lang w:eastAsia="it-IT"/>
+        </w:rPr>
+        <w:t>.</w:t>
+      </w:r>
+    </w:p>
+    <w:p>
+      <w:pPr>
+        <w:spacing w:after="0" w:line="240" w:lineRule="auto"/>
+        <w:ind w:left="540"/>
+        <w:rPr>
+          <w:rFonts w:ascii="Times New Roman" w:eastAsia="Times New Roman" w:hAnsi="Times New Roman" w:cs="Times New Roman"/>
+          <w:sz w:val="24"/>
+          <w:szCs w:val="24"/>
+          <w:lang w:eastAsia="it-IT"/>
+        </w:rPr>
+      </w:pPr>
+    </w:p>
+    <w:p>
+      <w:pPr>
+        <w:spacing w:after="0" w:line="240" w:lineRule="auto"/>
+        <w:ind w:left="540"/>
+        <w:rPr>
+          <w:rFonts w:ascii="Times New Roman" w:eastAsia="Times New Roman" w:hAnsi="Times New Roman" w:cs="Times New Roman"/>
+          <w:sz w:val="24"/>
+          <w:szCs w:val="24"/>
+          <w:lang w:eastAsia="it-IT"/>
+        </w:rPr>
+      </w:pPr>
+      <w:r>
+        <w:rPr>
+          <w:rFonts w:ascii="Times New Roman" w:eastAsia="Times New Roman" w:hAnsi="Times New Roman" w:cs="Times New Roman"/>
+          <w:color w:val="000000"/>
+          <w:lang w:eastAsia="it-IT"/>
+        </w:rPr>
+        <w:t>-       </w:t>
+      </w:r>
+      <w:r>
+        <w:rPr>
+          <w:rFonts w:ascii="Times New Roman" w:eastAsia="Times New Roman" w:hAnsi="Times New Roman" w:cs="Times New Roman"/>
+          <w:b/>
+          <w:bCs/>
+          <w:color w:val="000000"/>
+          <w:lang w:eastAsia="it-IT"/>
+        </w:rPr>
+        <w:t xml:space="preserve">Applicazioni mobili: </w:t>
+      </w:r>
+      <w:r>
+        <w:rPr>
+          <w:rFonts w:ascii="Times New Roman" w:eastAsia="Times New Roman" w:hAnsi="Times New Roman" w:cs="Times New Roman"/>
+          <w:color w:val="000000"/>
+          <w:lang w:eastAsia="it-IT"/>
+        </w:rPr>
+        <w:t>installate su telefono cellulare e incaricate di inviare al sistema centrale esplicite segnalazioni di traffico (coda, con posizione GPS) da parte degli utenti / guidatori. Le applicazioni inoltre ricevono notifiche dal sistema centrale per qualsiasi evento di traffico (coda, velocità lenta, traffico elevato) in un raggio fisso dalla posizione (ultima registrata) del telefono</w:t>
+      </w:r>
+      <w:r>
+        <w:rPr>
+          <w:rFonts w:ascii="Times New Roman" w:eastAsia="Times New Roman" w:hAnsi="Times New Roman" w:cs="Times New Roman"/>
+          <w:color w:val="000000"/>
+          <w:lang w:eastAsia="it-IT"/>
+        </w:rPr>
+        <w:t>.</w:t>
+      </w:r>
       <w:bookmarkStart w:id="0" w:name="_GoBack"/>
       <w:bookmarkEnd w:id="0"/>
+    </w:p>
+    <w:p>
+      <w:pPr>
+        <w:rPr>
+          <w:rFonts w:ascii="Times New Roman" w:hAnsi="Times New Roman" w:cs="Times New Roman"/>
+          <w:sz w:val="24"/>
+          <w:szCs w:val="24"/>
+        </w:rPr>
+      </w:pPr>
     </w:p>
     <w:p>
       <w:pPr>
@@ -499,6 +779,7 @@
           <w:sz w:val="24"/>
           <w:szCs w:val="24"/>
         </w:rPr>
+        <w:lastRenderedPageBreak/>
         <w:t xml:space="preserve">Comodo per i comuni per estrapolare dati su zone </w:t>
       </w:r>
       <w:r>
@@ -711,7 +992,6 @@
           <w:sz w:val="24"/>
           <w:szCs w:val="24"/>
         </w:rPr>
-        <w:lastRenderedPageBreak/>
         <w:t>Server per la gestione dei dati acquisiti</w:t>
       </w:r>
     </w:p>
@@ -2334,6 +2614,23 @@
       <w:contextualSpacing/>
     </w:pPr>
   </w:style>
+  <w:style w:type="paragraph" w:styleId="NormaleWeb">
+    <w:name w:val="Normal (Web)"/>
+    <w:basedOn w:val="Normale"/>
+    <w:uiPriority w:val="99"/>
+    <w:semiHidden/>
+    <w:unhideWhenUsed/>
+    <w:rsid w:val="00736B35"/>
+    <w:pPr>
+      <w:spacing w:before="100" w:beforeAutospacing="1" w:after="100" w:afterAutospacing="1" w:line="240" w:lineRule="auto"/>
+    </w:pPr>
+    <w:rPr>
+      <w:rFonts w:ascii="Times New Roman" w:eastAsia="Times New Roman" w:hAnsi="Times New Roman" w:cs="Times New Roman"/>
+      <w:sz w:val="24"/>
+      <w:szCs w:val="24"/>
+      <w:lang w:eastAsia="it-IT"/>
+    </w:rPr>
+  </w:style>
 </w:styles>
 </file>
 

</xml_diff>